<commit_message>
added state for completed modules
</commit_message>
<xml_diff>
--- a/textos.docx
+++ b/textos.docx
@@ -105,8 +105,16 @@
         <w:rPr>
           <w:lang w:val="es-ES"/>
         </w:rPr>
-        <w:t>eros de trabajo, etc</w:t>
-      </w:r>
+        <w:t xml:space="preserve">eros de trabajo, </w:t>
+      </w:r>
+      <w:proofErr w:type="spellStart"/>
+      <w:r>
+        <w:rPr>
+          <w:lang w:val="es-ES"/>
+        </w:rPr>
+        <w:t>etc</w:t>
+      </w:r>
+      <w:proofErr w:type="spellEnd"/>
     </w:p>
     <w:p>
       <w:pPr>
@@ -1112,7 +1120,21 @@
         <w:rPr>
           <w:lang w:val="es-ES"/>
         </w:rPr>
-        <w:t>n que en virtud de la generación de energía para propulsión, no emite emisiones contaminantes al aire ni gases de efecto invernadero.</w:t>
+        <w:t xml:space="preserve">n </w:t>
+      </w:r>
+      <w:proofErr w:type="gramStart"/>
+      <w:r>
+        <w:rPr>
+          <w:lang w:val="es-ES"/>
+        </w:rPr>
+        <w:t>que</w:t>
+      </w:r>
+      <w:proofErr w:type="gramEnd"/>
+      <w:r>
+        <w:rPr>
+          <w:lang w:val="es-ES"/>
+        </w:rPr>
+        <w:t xml:space="preserve"> en virtud de la generación de energía para propulsión, no emite emisiones contaminantes al aire ni gases de efecto invernadero.</w:t>
       </w:r>
     </w:p>
     <w:p>
@@ -1696,33 +1718,113 @@
           <w:rFonts w:ascii="Arial" w:hAnsi="Arial" w:cs="Arial"/>
           <w:lang w:val="es-ES"/>
         </w:rPr>
-        <w:t>En 1949 El primer crash test dummy fue inventado por Samuel W. Alderson en 1949, las pruebas de choque frontales se iniciaron en 1995 y en 2003 se iniciaron las pruebas de impacto.</w:t>
-      </w:r>
-    </w:p>
-    <w:p>
-      <w:pPr>
-        <w:rPr>
-          <w:rFonts w:ascii="Arial" w:hAnsi="Arial" w:cs="Arial"/>
-          <w:lang w:val="es-ES"/>
-        </w:rPr>
-      </w:pPr>
-    </w:p>
-    <w:p>
-      <w:pPr>
-        <w:pBdr>
-          <w:bottom w:val="single" w:sz="6" w:space="1" w:color="auto"/>
-        </w:pBdr>
-        <w:rPr>
-          <w:rFonts w:ascii="Arial" w:hAnsi="Arial" w:cs="Arial"/>
-          <w:lang w:val="es-ES"/>
-        </w:rPr>
-      </w:pPr>
-      <w:r>
-        <w:rPr>
-          <w:rFonts w:ascii="Arial" w:hAnsi="Arial" w:cs="Arial"/>
-          <w:lang w:val="es-ES"/>
-        </w:rPr>
-        <w:t>En 1959 Fue el ingeniero de Volvo Nils Bohlin quien inventó y patentó el cinturón de tres puntos.</w:t>
+        <w:t xml:space="preserve">En 1949 El primer </w:t>
+      </w:r>
+      <w:proofErr w:type="spellStart"/>
+      <w:r>
+        <w:rPr>
+          <w:rFonts w:ascii="Arial" w:hAnsi="Arial" w:cs="Arial"/>
+          <w:lang w:val="es-ES"/>
+        </w:rPr>
+        <w:t>crash</w:t>
+      </w:r>
+      <w:proofErr w:type="spellEnd"/>
+      <w:r>
+        <w:rPr>
+          <w:rFonts w:ascii="Arial" w:hAnsi="Arial" w:cs="Arial"/>
+          <w:lang w:val="es-ES"/>
+        </w:rPr>
+        <w:t xml:space="preserve"> test </w:t>
+      </w:r>
+      <w:proofErr w:type="spellStart"/>
+      <w:r>
+        <w:rPr>
+          <w:rFonts w:ascii="Arial" w:hAnsi="Arial" w:cs="Arial"/>
+          <w:lang w:val="es-ES"/>
+        </w:rPr>
+        <w:t>dummy</w:t>
+      </w:r>
+      <w:proofErr w:type="spellEnd"/>
+      <w:r>
+        <w:rPr>
+          <w:rFonts w:ascii="Arial" w:hAnsi="Arial" w:cs="Arial"/>
+          <w:lang w:val="es-ES"/>
+        </w:rPr>
+        <w:t xml:space="preserve"> fue inventado por Samuel W. </w:t>
+      </w:r>
+      <w:proofErr w:type="spellStart"/>
+      <w:r>
+        <w:rPr>
+          <w:rFonts w:ascii="Arial" w:hAnsi="Arial" w:cs="Arial"/>
+          <w:lang w:val="es-ES"/>
+        </w:rPr>
+        <w:t>Alderson</w:t>
+      </w:r>
+      <w:proofErr w:type="spellEnd"/>
+      <w:r>
+        <w:rPr>
+          <w:rFonts w:ascii="Arial" w:hAnsi="Arial" w:cs="Arial"/>
+          <w:lang w:val="es-ES"/>
+        </w:rPr>
+        <w:t xml:space="preserve"> en 1949, las pruebas de choque frontales se iniciaron en 1995 y en 2003 se iniciaron las pruebas de impacto.</w:t>
+      </w:r>
+    </w:p>
+    <w:p>
+      <w:pPr>
+        <w:rPr>
+          <w:rFonts w:ascii="Arial" w:hAnsi="Arial" w:cs="Arial"/>
+          <w:lang w:val="es-ES"/>
+        </w:rPr>
+      </w:pPr>
+    </w:p>
+    <w:p>
+      <w:pPr>
+        <w:pBdr>
+          <w:bottom w:val="single" w:sz="6" w:space="1" w:color="auto"/>
+        </w:pBdr>
+        <w:rPr>
+          <w:rFonts w:ascii="Arial" w:hAnsi="Arial" w:cs="Arial"/>
+          <w:lang w:val="es-ES"/>
+        </w:rPr>
+      </w:pPr>
+      <w:r>
+        <w:rPr>
+          <w:rFonts w:ascii="Arial" w:hAnsi="Arial" w:cs="Arial"/>
+          <w:lang w:val="es-ES"/>
+        </w:rPr>
+        <w:t xml:space="preserve">En 1959 Fue el ingeniero de Volvo </w:t>
+      </w:r>
+      <w:proofErr w:type="spellStart"/>
+      <w:r>
+        <w:rPr>
+          <w:rFonts w:ascii="Arial" w:hAnsi="Arial" w:cs="Arial"/>
+          <w:lang w:val="es-ES"/>
+        </w:rPr>
+        <w:t>Nils</w:t>
+      </w:r>
+      <w:proofErr w:type="spellEnd"/>
+      <w:r>
+        <w:rPr>
+          <w:rFonts w:ascii="Arial" w:hAnsi="Arial" w:cs="Arial"/>
+          <w:lang w:val="es-ES"/>
+        </w:rPr>
+        <w:t xml:space="preserve"> </w:t>
+      </w:r>
+      <w:proofErr w:type="spellStart"/>
+      <w:r>
+        <w:rPr>
+          <w:rFonts w:ascii="Arial" w:hAnsi="Arial" w:cs="Arial"/>
+          <w:lang w:val="es-ES"/>
+        </w:rPr>
+        <w:t>Bohlin</w:t>
+      </w:r>
+      <w:proofErr w:type="spellEnd"/>
+      <w:r>
+        <w:rPr>
+          <w:rFonts w:ascii="Arial" w:hAnsi="Arial" w:cs="Arial"/>
+          <w:lang w:val="es-ES"/>
+        </w:rPr>
+        <w:t xml:space="preserve"> quien inventó y patentó el cinturón de tres puntos.</w:t>
       </w:r>
     </w:p>
     <w:p>
@@ -1774,7 +1876,23 @@
           <w:rFonts w:ascii="Arial" w:hAnsi="Arial" w:cs="Arial"/>
           <w:lang w:val="es-ES"/>
         </w:rPr>
-        <w:t>En 1981 Este sistema fue patentado por la firma mercedes benz, después de cinco años de desarrollo y pruebas del nuevo sistema.</w:t>
+        <w:t xml:space="preserve">En 1981 Este sistema fue patentado por la firma mercedes </w:t>
+      </w:r>
+      <w:proofErr w:type="spellStart"/>
+      <w:r>
+        <w:rPr>
+          <w:rFonts w:ascii="Arial" w:hAnsi="Arial" w:cs="Arial"/>
+          <w:lang w:val="es-ES"/>
+        </w:rPr>
+        <w:t>benz</w:t>
+      </w:r>
+      <w:proofErr w:type="spellEnd"/>
+      <w:r>
+        <w:rPr>
+          <w:rFonts w:ascii="Arial" w:hAnsi="Arial" w:cs="Arial"/>
+          <w:lang w:val="es-ES"/>
+        </w:rPr>
+        <w:t>, después de cinco años de desarrollo y pruebas del nuevo sistema.</w:t>
       </w:r>
     </w:p>
     <w:p>
@@ -1826,7 +1944,39 @@
           <w:rFonts w:ascii="Arial" w:hAnsi="Arial" w:cs="Arial"/>
           <w:lang w:val="es-ES"/>
         </w:rPr>
-        <w:t>En 1996 El simpático y gorducho Michelín también puso su granito de arena y se creó el Neumático antipinchazo.</w:t>
+        <w:t xml:space="preserve">En 1996 El simpático y </w:t>
+      </w:r>
+      <w:proofErr w:type="spellStart"/>
+      <w:r>
+        <w:rPr>
+          <w:rFonts w:ascii="Arial" w:hAnsi="Arial" w:cs="Arial"/>
+          <w:lang w:val="es-ES"/>
+        </w:rPr>
+        <w:t>gorducho</w:t>
+      </w:r>
+      <w:proofErr w:type="spellEnd"/>
+      <w:r>
+        <w:rPr>
+          <w:rFonts w:ascii="Arial" w:hAnsi="Arial" w:cs="Arial"/>
+          <w:lang w:val="es-ES"/>
+        </w:rPr>
+        <w:t xml:space="preserve"> Michelín también puso su granito de arena y se creó el Neumático </w:t>
+      </w:r>
+      <w:proofErr w:type="spellStart"/>
+      <w:r>
+        <w:rPr>
+          <w:rFonts w:ascii="Arial" w:hAnsi="Arial" w:cs="Arial"/>
+          <w:lang w:val="es-ES"/>
+        </w:rPr>
+        <w:t>antipinchazo</w:t>
+      </w:r>
+      <w:proofErr w:type="spellEnd"/>
+      <w:r>
+        <w:rPr>
+          <w:rFonts w:ascii="Arial" w:hAnsi="Arial" w:cs="Arial"/>
+          <w:lang w:val="es-ES"/>
+        </w:rPr>
+        <w:t>.</w:t>
       </w:r>
     </w:p>
     <w:p>
@@ -3399,7 +3549,23 @@
           <w:rFonts w:ascii="Arial" w:hAnsi="Arial" w:cs="Arial"/>
           <w:lang w:val="es-ES"/>
         </w:rPr>
-        <w:t>Señales reglamentarias, señales preventivas, señales informativas, señales transitorias y señales de tránsito horizontales. Además sus indicaciones deberán acatarse.</w:t>
+        <w:t xml:space="preserve">Señales reglamentarias, señales preventivas, señales informativas, señales transitorias y señales de tránsito horizontales. </w:t>
+      </w:r>
+      <w:proofErr w:type="gramStart"/>
+      <w:r>
+        <w:rPr>
+          <w:rFonts w:ascii="Arial" w:hAnsi="Arial" w:cs="Arial"/>
+          <w:lang w:val="es-ES"/>
+        </w:rPr>
+        <w:t>Además</w:t>
+      </w:r>
+      <w:proofErr w:type="gramEnd"/>
+      <w:r>
+        <w:rPr>
+          <w:rFonts w:ascii="Arial" w:hAnsi="Arial" w:cs="Arial"/>
+          <w:lang w:val="es-ES"/>
+        </w:rPr>
+        <w:t xml:space="preserve"> sus indicaciones deberán acatarse.</w:t>
       </w:r>
     </w:p>
     <w:p>
@@ -3440,7 +3606,23 @@
           <w:rFonts w:ascii="Arial" w:hAnsi="Arial" w:cs="Arial"/>
           <w:lang w:val="es-ES"/>
         </w:rPr>
-        <w:t>Las señales y otros elementos reguladores o indicadores de tráfico en las ciudades no podrán ser dañados, retirados o modificados por los particulares , Tiene una multa de 3</w:t>
+        <w:t xml:space="preserve">Las señales y otros elementos reguladores o indicadores de tráfico en las ciudades no podrán ser dañados, retirados o modificados por los </w:t>
+      </w:r>
+      <w:proofErr w:type="gramStart"/>
+      <w:r>
+        <w:rPr>
+          <w:rFonts w:ascii="Arial" w:hAnsi="Arial" w:cs="Arial"/>
+          <w:lang w:val="es-ES"/>
+        </w:rPr>
+        <w:t>particulares ,</w:t>
+      </w:r>
+      <w:proofErr w:type="gramEnd"/>
+      <w:r>
+        <w:rPr>
+          <w:rFonts w:ascii="Arial" w:hAnsi="Arial" w:cs="Arial"/>
+          <w:lang w:val="es-ES"/>
+        </w:rPr>
+        <w:t xml:space="preserve"> Tiene una multa de 3</w:t>
       </w:r>
       <w:r>
         <w:rPr>
@@ -4232,7 +4414,39 @@
           <w:rFonts w:ascii="Arial" w:hAnsi="Arial" w:cs="Arial"/>
           <w:lang w:val="es-ES"/>
         </w:rPr>
-        <w:t>Separación de via doble sentido con restricción de adelantamiento con un sentido común patrón de demarcaciones segmentadas en la via -p y una separación normal entre tachas -p</w:t>
+        <w:t xml:space="preserve">Separación de </w:t>
+      </w:r>
+      <w:proofErr w:type="spellStart"/>
+      <w:r>
+        <w:rPr>
+          <w:rFonts w:ascii="Arial" w:hAnsi="Arial" w:cs="Arial"/>
+          <w:lang w:val="es-ES"/>
+        </w:rPr>
+        <w:t>via</w:t>
+      </w:r>
+      <w:proofErr w:type="spellEnd"/>
+      <w:r>
+        <w:rPr>
+          <w:rFonts w:ascii="Arial" w:hAnsi="Arial" w:cs="Arial"/>
+          <w:lang w:val="es-ES"/>
+        </w:rPr>
+        <w:t xml:space="preserve"> doble sentido con restricción de adelantamiento con un sentido común patrón de demarcaciones segmentadas en la </w:t>
+      </w:r>
+      <w:proofErr w:type="spellStart"/>
+      <w:r>
+        <w:rPr>
+          <w:rFonts w:ascii="Arial" w:hAnsi="Arial" w:cs="Arial"/>
+          <w:lang w:val="es-ES"/>
+        </w:rPr>
+        <w:t>via</w:t>
+      </w:r>
+      <w:proofErr w:type="spellEnd"/>
+      <w:r>
+        <w:rPr>
+          <w:rFonts w:ascii="Arial" w:hAnsi="Arial" w:cs="Arial"/>
+          <w:lang w:val="es-ES"/>
+        </w:rPr>
+        <w:t xml:space="preserve"> -p y una separación normal entre tachas -p</w:t>
       </w:r>
     </w:p>
     <w:p>
@@ -4828,7 +5042,23 @@
           <w:rFonts w:ascii="Arial" w:hAnsi="Arial" w:cs="Arial"/>
           <w:lang w:val="es-ES"/>
         </w:rPr>
-        <w:t>Cuando una intersección es controlada por una condición PARE, la línea de detención deben de marcarse siempre que se instale la señal vertical SR-01 PARE, complementado con la palabra PARE siempre que sea posible, excepto cuando la capa de rodadura de la vía sea en tierra o afirmado.</w:t>
+        <w:t xml:space="preserve">Cuando una intersección es controlada por una condición PARE, </w:t>
+      </w:r>
+      <w:proofErr w:type="gramStart"/>
+      <w:r>
+        <w:rPr>
+          <w:rFonts w:ascii="Arial" w:hAnsi="Arial" w:cs="Arial"/>
+          <w:lang w:val="es-ES"/>
+        </w:rPr>
+        <w:t>la línea de detención deben</w:t>
+      </w:r>
+      <w:proofErr w:type="gramEnd"/>
+      <w:r>
+        <w:rPr>
+          <w:rFonts w:ascii="Arial" w:hAnsi="Arial" w:cs="Arial"/>
+          <w:lang w:val="es-ES"/>
+        </w:rPr>
+        <w:t xml:space="preserve"> de marcarse siempre que se instale la señal vertical SR-01 PARE, complementado con la palabra PARE siempre que sea posible, excepto cuando la capa de rodadura de la vía sea en tierra o afirmado.</w:t>
       </w:r>
     </w:p>
     <w:p>
@@ -5499,7 +5729,23 @@
           <w:rFonts w:ascii="Arial" w:hAnsi="Arial" w:cs="Arial"/>
           <w:lang w:val="es-ES"/>
         </w:rPr>
-        <w:t xml:space="preserve">Fabricación de aceites, vidrio, tránsporte y galvanizado. </w:t>
+        <w:t xml:space="preserve">Fabricación de aceites, vidrio, </w:t>
+      </w:r>
+      <w:proofErr w:type="spellStart"/>
+      <w:r>
+        <w:rPr>
+          <w:rFonts w:ascii="Arial" w:hAnsi="Arial" w:cs="Arial"/>
+          <w:lang w:val="es-ES"/>
+        </w:rPr>
+        <w:t>tránsporte</w:t>
+      </w:r>
+      <w:proofErr w:type="spellEnd"/>
+      <w:r>
+        <w:rPr>
+          <w:rFonts w:ascii="Arial" w:hAnsi="Arial" w:cs="Arial"/>
+          <w:lang w:val="es-ES"/>
+        </w:rPr>
+        <w:t xml:space="preserve"> y galvanizado. </w:t>
       </w:r>
     </w:p>
     <w:p>
@@ -6157,7 +6403,23 @@
           <w:rFonts w:ascii="Arial" w:hAnsi="Arial" w:cs="Arial"/>
           <w:lang w:val="es-ES"/>
         </w:rPr>
-        <w:t xml:space="preserve">Son todos aquellos elementos y sustancias que al entrar en contacto con el organismo, sea por inhalación, absorción o ingestión, puede provocar intoxicación, quemaduras o lesiones sistemáticas, las cuales por: </w:t>
+        <w:t xml:space="preserve">Son todos aquellos elementos y sustancias </w:t>
+      </w:r>
+      <w:proofErr w:type="gramStart"/>
+      <w:r>
+        <w:rPr>
+          <w:rFonts w:ascii="Arial" w:hAnsi="Arial" w:cs="Arial"/>
+          <w:lang w:val="es-ES"/>
+        </w:rPr>
+        <w:t>que</w:t>
+      </w:r>
+      <w:proofErr w:type="gramEnd"/>
+      <w:r>
+        <w:rPr>
+          <w:rFonts w:ascii="Arial" w:hAnsi="Arial" w:cs="Arial"/>
+          <w:lang w:val="es-ES"/>
+        </w:rPr>
+        <w:t xml:space="preserve"> al entrar en contacto con el organismo, sea por inhalación, absorción o ingestión, puede provocar intoxicación, quemaduras o lesiones sistemáticas, las cuales por: </w:t>
       </w:r>
     </w:p>
     <w:p>
@@ -7211,6 +7473,9 @@
     </w:p>
     <w:p>
       <w:pPr>
+        <w:pBdr>
+          <w:bottom w:val="single" w:sz="6" w:space="1" w:color="auto"/>
+        </w:pBdr>
         <w:rPr>
           <w:rFonts w:ascii="Arial" w:hAnsi="Arial" w:cs="Arial"/>
           <w:lang w:val="es-ES"/>

</xml_diff>